<commit_message>
review/Rettelse af SD0202 + DCD 0202
Review : Bille(anders)
</commit_message>
<xml_diff>
--- a/02 Requirements & Analysis/OC0202 angivOmsætningOgBruttofortjeneste.docx
+++ b/02 Requirements & Analysis/OC0202 angivOmsætningOgBruttofortjeneste.docx
@@ -32,13 +32,10 @@
         <w:t>angiv</w:t>
       </w:r>
       <w:r>
-        <w:t>Bruttofortjeneste</w:t>
-      </w:r>
-      <w:r>
-        <w:t>Og</w:t>
-      </w:r>
-      <w:r>
         <w:t>Omsætning</w:t>
+      </w:r>
+      <w:r>
+        <w:t>OgBruttofortjeneste</w:t>
       </w:r>
       <w:proofErr w:type="spellEnd"/>
     </w:p>
@@ -68,10 +65,7 @@
     <w:p>
       <w:proofErr w:type="spellStart"/>
       <w:r>
-        <w:t>angivBruttofortjeneste</w:t>
-      </w:r>
-      <w:r>
-        <w:t>OgOmsætning</w:t>
+        <w:t>angivOmsætningOgBruttofortjeneste</w:t>
       </w:r>
       <w:proofErr w:type="spellEnd"/>
       <w:r>
@@ -80,13 +74,11 @@
       <w:r>
         <w:t>(</w:t>
       </w:r>
-      <w:proofErr w:type="spellStart"/>
-      <w:r>
-        <w:t>bruttofortjenste</w:t>
-      </w:r>
-      <w:proofErr w:type="spellEnd"/>
-      <w:r>
-        <w:t>, omsætning</w:t>
+      <w:r>
+        <w:t>omsætning</w:t>
+      </w:r>
+      <w:r>
+        <w:t>, bruttofortjeneste</w:t>
       </w:r>
       <w:r>
         <w:t>)</w:t>
@@ -105,6 +97,8 @@
         </w:rPr>
         <w:t>Cross references:</w:t>
       </w:r>
+      <w:bookmarkStart w:id="0" w:name="_GoBack"/>
+      <w:bookmarkEnd w:id="0"/>
     </w:p>
     <w:p>
       <w:r>
@@ -174,8 +168,6 @@
       <w:r>
         <w:t xml:space="preserve"> 0</w:t>
       </w:r>
-      <w:bookmarkStart w:id="0" w:name="_GoBack"/>
-      <w:bookmarkEnd w:id="0"/>
     </w:p>
     <w:p>
       <w:r>

</xml_diff>